<commit_message>
Koniec pracy przed oddaniem projektu
</commit_message>
<xml_diff>
--- a/python/MENU.docx
+++ b/python/MENU.docx
@@ -191,6 +191,42 @@
       <w:pPr>
         <w:pStyle w:val="Akapitzlist"/>
         <w:numPr>
+          <w:ilvl w:val="3"/>
+          <w:numId w:val="1"/>
+        </w:numPr>
+      </w:pPr>
+      <w:r>
+        <w:t>+ STATUS – wyświetla saldo rozliczeń z uczniami</w:t>
+      </w:r>
+    </w:p>
+    <w:p>
+      <w:pPr>
+        <w:pStyle w:val="Akapitzlist"/>
+        <w:numPr>
+          <w:ilvl w:val="3"/>
+          <w:numId w:val="1"/>
+        </w:numPr>
+      </w:pPr>
+      <w:r>
+        <w:t>+ ROZL – wyświetla rozliczenie danego ucznia</w:t>
+      </w:r>
+    </w:p>
+    <w:p>
+      <w:pPr>
+        <w:pStyle w:val="Akapitzlist"/>
+        <w:numPr>
+          <w:ilvl w:val="3"/>
+          <w:numId w:val="1"/>
+        </w:numPr>
+      </w:pPr>
+      <w:r>
+        <w:t>+ PLAN – wyświetla ramowy plan zajęć dla ucznia</w:t>
+      </w:r>
+    </w:p>
+    <w:p>
+      <w:pPr>
+        <w:pStyle w:val="Akapitzlist"/>
+        <w:numPr>
           <w:ilvl w:val="2"/>
           <w:numId w:val="1"/>
         </w:numPr>
@@ -319,7 +355,7 @@
         </w:numPr>
       </w:pPr>
       <w:r>
-        <w:t>A,D,ADD – dodaj ucznia do grupy</w:t>
+        <w:t>ADD – dodaj ucznia do grupy</w:t>
       </w:r>
     </w:p>
     <w:p>
@@ -339,13 +375,37 @@
         <w:pStyle w:val="Akapitzlist"/>
         <w:numPr>
           <w:ilvl w:val="6"/>
+          <w:numId w:val="1"/>
+        </w:numPr>
+      </w:pPr>
+      <w:r>
+        <w:t>? – szukaj po imieniu i nazwisku (LIKE %%)</w:t>
+      </w:r>
+    </w:p>
+    <w:p>
+      <w:pPr>
+        <w:pStyle w:val="Akapitzlist"/>
+        <w:numPr>
+          <w:ilvl w:val="4"/>
+          <w:numId w:val="1"/>
+        </w:numPr>
+      </w:pPr>
+      <w:r>
+        <w:t>DEL – usuń ucznia z grupy</w:t>
+      </w:r>
+    </w:p>
+    <w:p>
+      <w:pPr>
+        <w:pStyle w:val="Akapitzlist"/>
+        <w:numPr>
+          <w:ilvl w:val="4"/>
           <w:numId w:val="1"/>
         </w:numPr>
       </w:pPr>
       <w:bookmarkStart w:id="0" w:name="_GoBack"/>
       <w:bookmarkEnd w:id="0"/>
       <w:r>
-        <w:t>? – szukaj po imieniu i nazwisku (LIKE %%)</w:t>
+        <w:t>LIST – wylistuj uczniów w grupie</w:t>
       </w:r>
     </w:p>
     <w:p>
@@ -357,30 +417,6 @@
         </w:numPr>
       </w:pPr>
       <w:r>
-        <w:t>R,U,DEL – usuń ucznia z grupy</w:t>
-      </w:r>
-    </w:p>
-    <w:p>
-      <w:pPr>
-        <w:pStyle w:val="Akapitzlist"/>
-        <w:numPr>
-          <w:ilvl w:val="4"/>
-          <w:numId w:val="1"/>
-        </w:numPr>
-      </w:pPr>
-      <w:r>
-        <w:t>L,LIST – wylistuj uczniów w grupie</w:t>
-      </w:r>
-    </w:p>
-    <w:p>
-      <w:pPr>
-        <w:pStyle w:val="Akapitzlist"/>
-        <w:numPr>
-          <w:ilvl w:val="4"/>
-          <w:numId w:val="1"/>
-        </w:numPr>
-      </w:pPr>
-      <w:r>
         <w:t>DELALL – usuń wszystkich uczniów z grupy</w:t>
       </w:r>
     </w:p>
@@ -451,27 +487,9 @@
           <w:ilvl w:val="2"/>
           <w:numId w:val="1"/>
         </w:numPr>
-        <w:rPr>
-          <w:strike/>
-        </w:rPr>
-      </w:pPr>
-      <w:r>
-        <w:rPr>
-          <w:strike/>
-        </w:rPr>
-        <w:t>SHOW – wyświetla listę zajęć na wybrany dzień (z nauczycielami i godzinami)</w:t>
-      </w:r>
-    </w:p>
-    <w:p>
-      <w:pPr>
-        <w:pStyle w:val="Akapitzlist"/>
-        <w:numPr>
-          <w:ilvl w:val="2"/>
-          <w:numId w:val="1"/>
-        </w:numPr>
-      </w:pPr>
-      <w:r>
-        <w:t>TODAY – wyświetla listę zajęć z dnia dzisiejszego w info, które się odbyły</w:t>
+      </w:pPr>
+      <w:r>
+        <w:t>STATUS – wyświetla jakie lekcje faktycznie odbywają się danego dnia (z uwzględnieniem odrabiania)</w:t>
       </w:r>
     </w:p>
     <w:p>
@@ -528,6 +546,18 @@
         </w:numPr>
       </w:pPr>
       <w:r>
+        <w:t>UNDERWAY – wyświetla listę zajęć, które trwają obecnie</w:t>
+      </w:r>
+    </w:p>
+    <w:p>
+      <w:pPr>
+        <w:pStyle w:val="Akapitzlist"/>
+        <w:numPr>
+          <w:ilvl w:val="2"/>
+          <w:numId w:val="1"/>
+        </w:numPr>
+      </w:pPr>
+      <w:r>
         <w:t>EDIT – przechodzi w tryb ustawiania obecności na zajęciach</w:t>
       </w:r>
     </w:p>
@@ -540,6 +570,7 @@
         </w:numPr>
       </w:pPr>
       <w:r>
+        <w:lastRenderedPageBreak/>
         <w:t>SET – numer ucznia</w:t>
       </w:r>
     </w:p>
@@ -559,12 +590,24 @@
       <w:pPr>
         <w:pStyle w:val="Akapitzlist"/>
         <w:numPr>
-          <w:ilvl w:val="3"/>
-          <w:numId w:val="1"/>
-        </w:numPr>
-      </w:pPr>
-      <w:r>
-        <w:t>ACCEPT/BACK - zatwierdza</w:t>
+          <w:ilvl w:val="2"/>
+          <w:numId w:val="1"/>
+        </w:numPr>
+      </w:pPr>
+      <w:r>
+        <w:t>RUN – ustawia lekcję jako rozpoczętą</w:t>
+      </w:r>
+    </w:p>
+    <w:p>
+      <w:pPr>
+        <w:pStyle w:val="Akapitzlist"/>
+        <w:numPr>
+          <w:ilvl w:val="2"/>
+          <w:numId w:val="1"/>
+        </w:numPr>
+      </w:pPr>
+      <w:r>
+        <w:t>DONE – ustawia lekcję jako zakończoną</w:t>
       </w:r>
     </w:p>
     <w:p>

</xml_diff>